<commit_message>
Tolerance, barcode search, report update
</commit_message>
<xml_diff>
--- a/Final_Report/14575A00_Graph.docx
+++ b/Final_Report/14575A00_Graph.docx
@@ -3,111 +3,28 @@
 <w:document xmlns:wpc="http://schemas.microsoft.com/office/word/2010/wordprocessingCanvas" xmlns:mc="http://schemas.openxmlformats.org/markup-compatibility/2006" xmlns:o="urn:schemas-microsoft-com:office:office" xmlns:r="http://schemas.openxmlformats.org/officeDocument/2006/relationships" xmlns:m="http://schemas.openxmlformats.org/officeDocument/2006/math" xmlns:v="urn:schemas-microsoft-com:vml" xmlns:wp14="http://schemas.microsoft.com/office/word/2010/wordprocessingDrawing" xmlns:wp="http://schemas.openxmlformats.org/drawingml/2006/wordprocessingDrawing" xmlns:w10="urn:schemas-microsoft-com:office:word" xmlns:w="http://schemas.openxmlformats.org/wordprocessingml/2006/main" xmlns:w14="http://schemas.microsoft.com/office/word/2010/wordml" xmlns:wpg="http://schemas.microsoft.com/office/word/2010/wordprocessingGroup" xmlns:wpi="http://schemas.microsoft.com/office/word/2010/wordprocessingInk" xmlns:wne="http://schemas.microsoft.com/office/word/2006/wordml" xmlns:wps="http://schemas.microsoft.com/office/word/2010/wordprocessingShape" mc:Ignorable="w14 wp14">
   <w:body>
     <w:p>
+      <w:pPr>
+        <w:rPr>
+          <w:b/>
+        </w:rPr>
+      </w:pPr>
       <w:bookmarkStart w:id="0" w:name="_GoBack"/>
       <w:bookmarkEnd w:id="0"/>
+    </w:p>
+    <w:p>
       <w:r>
-        <w:rPr>
-          <w:noProof/>
-        </w:rPr>
         <w:drawing>
-          <wp:inline distT="0" distB="0" distL="0" distR="0">
+          <wp:inline xmlns:a="http://schemas.openxmlformats.org/drawingml/2006/main" xmlns:pic="http://schemas.openxmlformats.org/drawingml/2006/picture">
             <wp:extent cx="9601200" cy="7513983"/>
-            <wp:effectExtent l="0" t="0" r="0" b="0"/>
             <wp:docPr id="1" name="Picture 1"/>
             <wp:cNvGraphicFramePr>
-              <a:graphicFrameLocks xmlns:a="http://schemas.openxmlformats.org/drawingml/2006/main" noChangeAspect="1"/>
+              <a:graphicFrameLocks noChangeAspect="1"/>
             </wp:cNvGraphicFramePr>
-            <a:graphic xmlns:a="http://schemas.openxmlformats.org/drawingml/2006/main">
+            <a:graphic>
               <a:graphicData uri="http://schemas.openxmlformats.org/drawingml/2006/picture">
-                <pic:pic xmlns:pic="http://schemas.openxmlformats.org/drawingml/2006/picture">
+                <pic:pic>
                   <pic:nvPicPr>
                     <pic:cNvPr id="0" name="OCV.png"/>
-                    <pic:cNvPicPr/>
-                  </pic:nvPicPr>
-                  <pic:blipFill>
-                    <a:blip r:embed="rId5"/>
-                    <a:stretch>
-                      <a:fillRect/>
-                    </a:stretch>
-                  </pic:blipFill>
-                  <pic:spPr>
-                    <a:xfrm>
-                      <a:off x="0" y="0"/>
-                      <a:ext cx="9601200" cy="7513983"/>
-                    </a:xfrm>
-                    <a:prstGeom prst="rect">
-                      <a:avLst/>
-                    </a:prstGeom>
-                  </pic:spPr>
-                </pic:pic>
-              </a:graphicData>
-            </a:graphic>
-          </wp:inline>
-        </w:drawing>
-      </w:r>
-    </w:p>
-    <w:p>
-      <w:r>
-        <w:rPr>
-          <w:noProof/>
-        </w:rPr>
-        <w:lastRenderedPageBreak/>
-        <w:drawing>
-          <wp:inline distT="0" distB="0" distL="0" distR="0">
-            <wp:extent cx="9601200" cy="7513983"/>
-            <wp:effectExtent l="0" t="0" r="0" b="0"/>
-            <wp:docPr id="2" name="Picture 2"/>
-            <wp:cNvGraphicFramePr>
-              <a:graphicFrameLocks xmlns:a="http://schemas.openxmlformats.org/drawingml/2006/main" noChangeAspect="1"/>
-            </wp:cNvGraphicFramePr>
-            <a:graphic xmlns:a="http://schemas.openxmlformats.org/drawingml/2006/main">
-              <a:graphicData uri="http://schemas.openxmlformats.org/drawingml/2006/picture">
-                <pic:pic xmlns:pic="http://schemas.openxmlformats.org/drawingml/2006/picture">
-                  <pic:nvPicPr>
-                    <pic:cNvPr id="0" name="Pre OCV WITHIN SD RANGE.png"/>
-                    <pic:cNvPicPr/>
-                  </pic:nvPicPr>
-                  <pic:blipFill>
-                    <a:blip r:embed="rId6"/>
-                    <a:stretch>
-                      <a:fillRect/>
-                    </a:stretch>
-                  </pic:blipFill>
-                  <pic:spPr>
-                    <a:xfrm>
-                      <a:off x="0" y="0"/>
-                      <a:ext cx="9601200" cy="7513983"/>
-                    </a:xfrm>
-                    <a:prstGeom prst="rect">
-                      <a:avLst/>
-                    </a:prstGeom>
-                  </pic:spPr>
-                </pic:pic>
-              </a:graphicData>
-            </a:graphic>
-          </wp:inline>
-        </w:drawing>
-      </w:r>
-    </w:p>
-    <w:p>
-      <w:r>
-        <w:rPr>
-          <w:noProof/>
-        </w:rPr>
-        <w:lastRenderedPageBreak/>
-        <w:drawing>
-          <wp:inline distT="0" distB="0" distL="0" distR="0">
-            <wp:extent cx="9601200" cy="7513983"/>
-            <wp:effectExtent l="0" t="0" r="0" b="0"/>
-            <wp:docPr id="3" name="Picture 3"/>
-            <wp:cNvGraphicFramePr>
-              <a:graphicFrameLocks xmlns:a="http://schemas.openxmlformats.org/drawingml/2006/main" noChangeAspect="1"/>
-            </wp:cNvGraphicFramePr>
-            <a:graphic xmlns:a="http://schemas.openxmlformats.org/drawingml/2006/main">
-              <a:graphicData uri="http://schemas.openxmlformats.org/drawingml/2006/picture">
-                <pic:pic xmlns:pic="http://schemas.openxmlformats.org/drawingml/2006/picture">
-                  <pic:nvPicPr>
-                    <pic:cNvPr id="0" name="Pre OCV 95% confidence interval.png"/>
                     <pic:cNvPicPr/>
                   </pic:nvPicPr>
                   <pic:blipFill>
@@ -121,9 +38,7 @@
                       <a:off x="0" y="0"/>
                       <a:ext cx="9601200" cy="7513983"/>
                     </a:xfrm>
-                    <a:prstGeom prst="rect">
-                      <a:avLst/>
-                    </a:prstGeom>
+                    <a:prstGeom prst="rect"/>
                   </pic:spPr>
                 </pic:pic>
               </a:graphicData>
@@ -134,23 +49,18 @@
     </w:p>
     <w:p>
       <w:r>
-        <w:rPr>
-          <w:noProof/>
-        </w:rPr>
-        <w:lastRenderedPageBreak/>
         <w:drawing>
-          <wp:inline distT="0" distB="0" distL="0" distR="0">
+          <wp:inline xmlns:a="http://schemas.openxmlformats.org/drawingml/2006/main" xmlns:pic="http://schemas.openxmlformats.org/drawingml/2006/picture">
             <wp:extent cx="9601200" cy="7513983"/>
-            <wp:effectExtent l="0" t="0" r="0" b="0"/>
-            <wp:docPr id="4" name="Picture 4"/>
+            <wp:docPr id="2" name="Picture 2"/>
             <wp:cNvGraphicFramePr>
-              <a:graphicFrameLocks xmlns:a="http://schemas.openxmlformats.org/drawingml/2006/main" noChangeAspect="1"/>
+              <a:graphicFrameLocks noChangeAspect="1"/>
             </wp:cNvGraphicFramePr>
-            <a:graphic xmlns:a="http://schemas.openxmlformats.org/drawingml/2006/main">
+            <a:graphic>
               <a:graphicData uri="http://schemas.openxmlformats.org/drawingml/2006/picture">
-                <pic:pic xmlns:pic="http://schemas.openxmlformats.org/drawingml/2006/picture">
+                <pic:pic>
                   <pic:nvPicPr>
-                    <pic:cNvPr id="0" name="OCV 2.png"/>
+                    <pic:cNvPr id="0" name="Pre OCV WITHIN SD RANGE.png"/>
                     <pic:cNvPicPr/>
                   </pic:nvPicPr>
                   <pic:blipFill>
@@ -164,9 +74,7 @@
                       <a:off x="0" y="0"/>
                       <a:ext cx="9601200" cy="7513983"/>
                     </a:xfrm>
-                    <a:prstGeom prst="rect">
-                      <a:avLst/>
-                    </a:prstGeom>
+                    <a:prstGeom prst="rect"/>
                   </pic:spPr>
                 </pic:pic>
               </a:graphicData>
@@ -177,23 +85,18 @@
     </w:p>
     <w:p>
       <w:r>
-        <w:rPr>
-          <w:noProof/>
-        </w:rPr>
-        <w:lastRenderedPageBreak/>
         <w:drawing>
-          <wp:inline distT="0" distB="0" distL="0" distR="0">
+          <wp:inline xmlns:a="http://schemas.openxmlformats.org/drawingml/2006/main" xmlns:pic="http://schemas.openxmlformats.org/drawingml/2006/picture">
             <wp:extent cx="9601200" cy="7513983"/>
-            <wp:effectExtent l="0" t="0" r="0" b="0"/>
-            <wp:docPr id="5" name="Picture 5"/>
+            <wp:docPr id="3" name="Picture 3"/>
             <wp:cNvGraphicFramePr>
-              <a:graphicFrameLocks xmlns:a="http://schemas.openxmlformats.org/drawingml/2006/main" noChangeAspect="1"/>
+              <a:graphicFrameLocks noChangeAspect="1"/>
             </wp:cNvGraphicFramePr>
-            <a:graphic xmlns:a="http://schemas.openxmlformats.org/drawingml/2006/main">
+            <a:graphic>
               <a:graphicData uri="http://schemas.openxmlformats.org/drawingml/2006/picture">
-                <pic:pic xmlns:pic="http://schemas.openxmlformats.org/drawingml/2006/picture">
+                <pic:pic>
                   <pic:nvPicPr>
-                    <pic:cNvPr id="0" name="Post OCV WITHIN SD RANGE.png"/>
+                    <pic:cNvPr id="0" name="Pre OCV 95% confidence interval.png"/>
                     <pic:cNvPicPr/>
                   </pic:nvPicPr>
                   <pic:blipFill>
@@ -207,9 +110,7 @@
                       <a:off x="0" y="0"/>
                       <a:ext cx="9601200" cy="7513983"/>
                     </a:xfrm>
-                    <a:prstGeom prst="rect">
-                      <a:avLst/>
-                    </a:prstGeom>
+                    <a:prstGeom prst="rect"/>
                   </pic:spPr>
                 </pic:pic>
               </a:graphicData>
@@ -220,23 +121,18 @@
     </w:p>
     <w:p>
       <w:r>
-        <w:rPr>
-          <w:noProof/>
-        </w:rPr>
-        <w:lastRenderedPageBreak/>
         <w:drawing>
-          <wp:inline distT="0" distB="0" distL="0" distR="0">
+          <wp:inline xmlns:a="http://schemas.openxmlformats.org/drawingml/2006/main" xmlns:pic="http://schemas.openxmlformats.org/drawingml/2006/picture">
             <wp:extent cx="9601200" cy="7513983"/>
-            <wp:effectExtent l="0" t="0" r="0" b="0"/>
-            <wp:docPr id="6" name="Picture 6"/>
+            <wp:docPr id="4" name="Picture 4"/>
             <wp:cNvGraphicFramePr>
-              <a:graphicFrameLocks xmlns:a="http://schemas.openxmlformats.org/drawingml/2006/main" noChangeAspect="1"/>
+              <a:graphicFrameLocks noChangeAspect="1"/>
             </wp:cNvGraphicFramePr>
-            <a:graphic xmlns:a="http://schemas.openxmlformats.org/drawingml/2006/main">
+            <a:graphic>
               <a:graphicData uri="http://schemas.openxmlformats.org/drawingml/2006/picture">
-                <pic:pic xmlns:pic="http://schemas.openxmlformats.org/drawingml/2006/picture">
+                <pic:pic>
                   <pic:nvPicPr>
-                    <pic:cNvPr id="0" name="CCV 2.png"/>
+                    <pic:cNvPr id="0" name="OCV 2.png"/>
                     <pic:cNvPicPr/>
                   </pic:nvPicPr>
                   <pic:blipFill>
@@ -250,9 +146,7 @@
                       <a:off x="0" y="0"/>
                       <a:ext cx="9601200" cy="7513983"/>
                     </a:xfrm>
-                    <a:prstGeom prst="rect">
-                      <a:avLst/>
-                    </a:prstGeom>
+                    <a:prstGeom prst="rect"/>
                   </pic:spPr>
                 </pic:pic>
               </a:graphicData>
@@ -263,23 +157,18 @@
     </w:p>
     <w:p>
       <w:r>
-        <w:rPr>
-          <w:noProof/>
-        </w:rPr>
-        <w:lastRenderedPageBreak/>
         <w:drawing>
-          <wp:inline distT="0" distB="0" distL="0" distR="0">
+          <wp:inline xmlns:a="http://schemas.openxmlformats.org/drawingml/2006/main" xmlns:pic="http://schemas.openxmlformats.org/drawingml/2006/picture">
             <wp:extent cx="9601200" cy="7513983"/>
-            <wp:effectExtent l="0" t="0" r="0" b="0"/>
-            <wp:docPr id="7" name="Picture 7"/>
+            <wp:docPr id="5" name="Picture 5"/>
             <wp:cNvGraphicFramePr>
-              <a:graphicFrameLocks xmlns:a="http://schemas.openxmlformats.org/drawingml/2006/main" noChangeAspect="1"/>
+              <a:graphicFrameLocks noChangeAspect="1"/>
             </wp:cNvGraphicFramePr>
-            <a:graphic xmlns:a="http://schemas.openxmlformats.org/drawingml/2006/main">
+            <a:graphic>
               <a:graphicData uri="http://schemas.openxmlformats.org/drawingml/2006/picture">
-                <pic:pic xmlns:pic="http://schemas.openxmlformats.org/drawingml/2006/picture">
+                <pic:pic>
                   <pic:nvPicPr>
-                    <pic:cNvPr id="0" name="Post CCV WITHIN SD RANGE.png"/>
+                    <pic:cNvPr id="0" name="Post OCV WITHIN SD RANGE.png"/>
                     <pic:cNvPicPr/>
                   </pic:nvPicPr>
                   <pic:blipFill>
@@ -293,9 +182,7 @@
                       <a:off x="0" y="0"/>
                       <a:ext cx="9601200" cy="7513983"/>
                     </a:xfrm>
-                    <a:prstGeom prst="rect">
-                      <a:avLst/>
-                    </a:prstGeom>
+                    <a:prstGeom prst="rect"/>
                   </pic:spPr>
                 </pic:pic>
               </a:graphicData>
@@ -306,23 +193,18 @@
     </w:p>
     <w:p>
       <w:r>
-        <w:rPr>
-          <w:noProof/>
-        </w:rPr>
-        <w:lastRenderedPageBreak/>
         <w:drawing>
-          <wp:inline distT="0" distB="0" distL="0" distR="0">
+          <wp:inline xmlns:a="http://schemas.openxmlformats.org/drawingml/2006/main" xmlns:pic="http://schemas.openxmlformats.org/drawingml/2006/picture">
             <wp:extent cx="9601200" cy="7513983"/>
-            <wp:effectExtent l="0" t="0" r="0" b="0"/>
-            <wp:docPr id="8" name="Picture 8"/>
+            <wp:docPr id="6" name="Picture 6"/>
             <wp:cNvGraphicFramePr>
-              <a:graphicFrameLocks xmlns:a="http://schemas.openxmlformats.org/drawingml/2006/main" noChangeAspect="1"/>
+              <a:graphicFrameLocks noChangeAspect="1"/>
             </wp:cNvGraphicFramePr>
-            <a:graphic xmlns:a="http://schemas.openxmlformats.org/drawingml/2006/main">
+            <a:graphic>
               <a:graphicData uri="http://schemas.openxmlformats.org/drawingml/2006/picture">
-                <pic:pic xmlns:pic="http://schemas.openxmlformats.org/drawingml/2006/picture">
+                <pic:pic>
                   <pic:nvPicPr>
-                    <pic:cNvPr id="0" name="Post OCV 95% confidence interval.png"/>
+                    <pic:cNvPr id="0" name="CCV 2.png"/>
                     <pic:cNvPicPr/>
                   </pic:nvPicPr>
                   <pic:blipFill>
@@ -336,9 +218,7 @@
                       <a:off x="0" y="0"/>
                       <a:ext cx="9601200" cy="7513983"/>
                     </a:xfrm>
-                    <a:prstGeom prst="rect">
-                      <a:avLst/>
-                    </a:prstGeom>
+                    <a:prstGeom prst="rect"/>
                   </pic:spPr>
                 </pic:pic>
               </a:graphicData>
@@ -349,23 +229,18 @@
     </w:p>
     <w:p>
       <w:r>
-        <w:rPr>
-          <w:noProof/>
-        </w:rPr>
-        <w:lastRenderedPageBreak/>
         <w:drawing>
-          <wp:inline distT="0" distB="0" distL="0" distR="0">
+          <wp:inline xmlns:a="http://schemas.openxmlformats.org/drawingml/2006/main" xmlns:pic="http://schemas.openxmlformats.org/drawingml/2006/picture">
             <wp:extent cx="9601200" cy="7513983"/>
-            <wp:effectExtent l="0" t="0" r="0" b="0"/>
-            <wp:docPr id="9" name="Picture 9"/>
+            <wp:docPr id="7" name="Picture 7"/>
             <wp:cNvGraphicFramePr>
-              <a:graphicFrameLocks xmlns:a="http://schemas.openxmlformats.org/drawingml/2006/main" noChangeAspect="1"/>
+              <a:graphicFrameLocks noChangeAspect="1"/>
             </wp:cNvGraphicFramePr>
-            <a:graphic xmlns:a="http://schemas.openxmlformats.org/drawingml/2006/main">
+            <a:graphic>
               <a:graphicData uri="http://schemas.openxmlformats.org/drawingml/2006/picture">
-                <pic:pic xmlns:pic="http://schemas.openxmlformats.org/drawingml/2006/picture">
+                <pic:pic>
                   <pic:nvPicPr>
-                    <pic:cNvPr id="0" name="Post CCV 95% confidence interval.png"/>
+                    <pic:cNvPr id="0" name="Post CCV WITHIN SD RANGE.png"/>
                     <pic:cNvPicPr/>
                   </pic:nvPicPr>
                   <pic:blipFill>
@@ -379,9 +254,7 @@
                       <a:off x="0" y="0"/>
                       <a:ext cx="9601200" cy="7513983"/>
                     </a:xfrm>
-                    <a:prstGeom prst="rect">
-                      <a:avLst/>
-                    </a:prstGeom>
+                    <a:prstGeom prst="rect"/>
                   </pic:spPr>
                 </pic:pic>
               </a:graphicData>
@@ -392,23 +265,18 @@
     </w:p>
     <w:p>
       <w:r>
-        <w:rPr>
-          <w:noProof/>
-        </w:rPr>
-        <w:lastRenderedPageBreak/>
         <w:drawing>
-          <wp:inline distT="0" distB="0" distL="0" distR="0">
+          <wp:inline xmlns:a="http://schemas.openxmlformats.org/drawingml/2006/main" xmlns:pic="http://schemas.openxmlformats.org/drawingml/2006/picture">
             <wp:extent cx="9601200" cy="7513983"/>
-            <wp:effectExtent l="0" t="0" r="0" b="0"/>
-            <wp:docPr id="10" name="Picture 10"/>
+            <wp:docPr id="8" name="Picture 8"/>
             <wp:cNvGraphicFramePr>
-              <a:graphicFrameLocks xmlns:a="http://schemas.openxmlformats.org/drawingml/2006/main" noChangeAspect="1"/>
+              <a:graphicFrameLocks noChangeAspect="1"/>
             </wp:cNvGraphicFramePr>
-            <a:graphic xmlns:a="http://schemas.openxmlformats.org/drawingml/2006/main">
+            <a:graphic>
               <a:graphicData uri="http://schemas.openxmlformats.org/drawingml/2006/picture">
-                <pic:pic xmlns:pic="http://schemas.openxmlformats.org/drawingml/2006/picture">
+                <pic:pic>
                   <pic:nvPicPr>
-                    <pic:cNvPr id="0" name="OCV-CCV 2.png"/>
+                    <pic:cNvPr id="0" name="Post OCV 95% confidence interval.png"/>
                     <pic:cNvPicPr/>
                   </pic:nvPicPr>
                   <pic:blipFill>
@@ -422,9 +290,7 @@
                       <a:off x="0" y="0"/>
                       <a:ext cx="9601200" cy="7513983"/>
                     </a:xfrm>
-                    <a:prstGeom prst="rect">
-                      <a:avLst/>
-                    </a:prstGeom>
+                    <a:prstGeom prst="rect"/>
                   </pic:spPr>
                 </pic:pic>
               </a:graphicData>
@@ -435,23 +301,18 @@
     </w:p>
     <w:p>
       <w:r>
-        <w:rPr>
-          <w:noProof/>
-        </w:rPr>
-        <w:lastRenderedPageBreak/>
         <w:drawing>
-          <wp:inline distT="0" distB="0" distL="0" distR="0">
+          <wp:inline xmlns:a="http://schemas.openxmlformats.org/drawingml/2006/main" xmlns:pic="http://schemas.openxmlformats.org/drawingml/2006/picture">
             <wp:extent cx="9601200" cy="7513983"/>
-            <wp:effectExtent l="0" t="0" r="0" b="0"/>
-            <wp:docPr id="11" name="Picture 11"/>
+            <wp:docPr id="9" name="Picture 9"/>
             <wp:cNvGraphicFramePr>
-              <a:graphicFrameLocks xmlns:a="http://schemas.openxmlformats.org/drawingml/2006/main" noChangeAspect="1"/>
+              <a:graphicFrameLocks noChangeAspect="1"/>
             </wp:cNvGraphicFramePr>
-            <a:graphic xmlns:a="http://schemas.openxmlformats.org/drawingml/2006/main">
+            <a:graphic>
               <a:graphicData uri="http://schemas.openxmlformats.org/drawingml/2006/picture">
-                <pic:pic xmlns:pic="http://schemas.openxmlformats.org/drawingml/2006/picture">
+                <pic:pic>
                   <pic:nvPicPr>
-                    <pic:cNvPr id="0" name="Post OCV-CCV WITHIN SD RANGE.png"/>
+                    <pic:cNvPr id="0" name="Post CCV 95% confidence interval.png"/>
                     <pic:cNvPicPr/>
                   </pic:nvPicPr>
                   <pic:blipFill>
@@ -465,9 +326,79 @@
                       <a:off x="0" y="0"/>
                       <a:ext cx="9601200" cy="7513983"/>
                     </a:xfrm>
-                    <a:prstGeom prst="rect">
-                      <a:avLst/>
-                    </a:prstGeom>
+                    <a:prstGeom prst="rect"/>
+                  </pic:spPr>
+                </pic:pic>
+              </a:graphicData>
+            </a:graphic>
+          </wp:inline>
+        </w:drawing>
+      </w:r>
+    </w:p>
+    <w:p>
+      <w:r>
+        <w:drawing>
+          <wp:inline xmlns:a="http://schemas.openxmlformats.org/drawingml/2006/main" xmlns:pic="http://schemas.openxmlformats.org/drawingml/2006/picture">
+            <wp:extent cx="9601200" cy="7513983"/>
+            <wp:docPr id="10" name="Picture 10"/>
+            <wp:cNvGraphicFramePr>
+              <a:graphicFrameLocks noChangeAspect="1"/>
+            </wp:cNvGraphicFramePr>
+            <a:graphic>
+              <a:graphicData uri="http://schemas.openxmlformats.org/drawingml/2006/picture">
+                <pic:pic>
+                  <pic:nvPicPr>
+                    <pic:cNvPr id="0" name="OCV-CCV 2.png"/>
+                    <pic:cNvPicPr/>
+                  </pic:nvPicPr>
+                  <pic:blipFill>
+                    <a:blip r:embed="rId16"/>
+                    <a:stretch>
+                      <a:fillRect/>
+                    </a:stretch>
+                  </pic:blipFill>
+                  <pic:spPr>
+                    <a:xfrm>
+                      <a:off x="0" y="0"/>
+                      <a:ext cx="9601200" cy="7513983"/>
+                    </a:xfrm>
+                    <a:prstGeom prst="rect"/>
+                  </pic:spPr>
+                </pic:pic>
+              </a:graphicData>
+            </a:graphic>
+          </wp:inline>
+        </w:drawing>
+      </w:r>
+    </w:p>
+    <w:p>
+      <w:r>
+        <w:drawing>
+          <wp:inline xmlns:a="http://schemas.openxmlformats.org/drawingml/2006/main" xmlns:pic="http://schemas.openxmlformats.org/drawingml/2006/picture">
+            <wp:extent cx="9601200" cy="7513983"/>
+            <wp:docPr id="11" name="Picture 11"/>
+            <wp:cNvGraphicFramePr>
+              <a:graphicFrameLocks noChangeAspect="1"/>
+            </wp:cNvGraphicFramePr>
+            <a:graphic>
+              <a:graphicData uri="http://schemas.openxmlformats.org/drawingml/2006/picture">
+                <pic:pic>
+                  <pic:nvPicPr>
+                    <pic:cNvPr id="0" name="Post OCV-CCV WITHIN SD RANGE.png"/>
+                    <pic:cNvPicPr/>
+                  </pic:nvPicPr>
+                  <pic:blipFill>
+                    <a:blip r:embed="rId17"/>
+                    <a:stretch>
+                      <a:fillRect/>
+                    </a:stretch>
+                  </pic:blipFill>
+                  <pic:spPr>
+                    <a:xfrm>
+                      <a:off x="0" y="0"/>
+                      <a:ext cx="9601200" cy="7513983"/>
+                    </a:xfrm>
+                    <a:prstGeom prst="rect"/>
                   </pic:spPr>
                 </pic:pic>
               </a:graphicData>
@@ -677,36 +608,6 @@
     <w:semiHidden/>
     <w:unhideWhenUsed/>
   </w:style>
-  <w:style w:type="paragraph" w:styleId="BalloonText">
-    <w:name w:val="Balloon Text"/>
-    <w:basedOn w:val="Normal"/>
-    <w:link w:val="BalloonTextChar"/>
-    <w:uiPriority w:val="99"/>
-    <w:semiHidden/>
-    <w:unhideWhenUsed/>
-    <w:rsid w:val="00515BEE"/>
-    <w:pPr>
-      <w:spacing w:after="0" w:line="240" w:lineRule="auto"/>
-    </w:pPr>
-    <w:rPr>
-      <w:rFonts w:ascii="Tahoma" w:hAnsi="Tahoma" w:cs="Tahoma"/>
-      <w:sz w:val="16"/>
-      <w:szCs w:val="16"/>
-    </w:rPr>
-  </w:style>
-  <w:style w:type="character" w:customStyle="1" w:styleId="BalloonTextChar">
-    <w:name w:val="Balloon Text Char"/>
-    <w:basedOn w:val="DefaultParagraphFont"/>
-    <w:link w:val="BalloonText"/>
-    <w:uiPriority w:val="99"/>
-    <w:semiHidden/>
-    <w:rsid w:val="00515BEE"/>
-    <w:rPr>
-      <w:rFonts w:ascii="Tahoma" w:hAnsi="Tahoma" w:cs="Tahoma"/>
-      <w:sz w:val="16"/>
-      <w:szCs w:val="16"/>
-    </w:rPr>
-  </w:style>
 </w:styles>
 </file>
 
@@ -900,36 +801,6 @@
     <w:uiPriority w:val="99"/>
     <w:semiHidden/>
     <w:unhideWhenUsed/>
-  </w:style>
-  <w:style w:type="paragraph" w:styleId="BalloonText">
-    <w:name w:val="Balloon Text"/>
-    <w:basedOn w:val="Normal"/>
-    <w:link w:val="BalloonTextChar"/>
-    <w:uiPriority w:val="99"/>
-    <w:semiHidden/>
-    <w:unhideWhenUsed/>
-    <w:rsid w:val="00515BEE"/>
-    <w:pPr>
-      <w:spacing w:after="0" w:line="240" w:lineRule="auto"/>
-    </w:pPr>
-    <w:rPr>
-      <w:rFonts w:ascii="Tahoma" w:hAnsi="Tahoma" w:cs="Tahoma"/>
-      <w:sz w:val="16"/>
-      <w:szCs w:val="16"/>
-    </w:rPr>
-  </w:style>
-  <w:style w:type="character" w:customStyle="1" w:styleId="BalloonTextChar">
-    <w:name w:val="Balloon Text Char"/>
-    <w:basedOn w:val="DefaultParagraphFont"/>
-    <w:link w:val="BalloonText"/>
-    <w:uiPriority w:val="99"/>
-    <w:semiHidden/>
-    <w:rsid w:val="00515BEE"/>
-    <w:rPr>
-      <w:rFonts w:ascii="Tahoma" w:hAnsi="Tahoma" w:cs="Tahoma"/>
-      <w:sz w:val="16"/>
-      <w:szCs w:val="16"/>
-    </w:rPr>
   </w:style>
 </w:styles>
 </file>

</xml_diff>